<commit_message>
inclucing GitHub URLin doc
</commit_message>
<xml_diff>
--- a/Project Concept.docx
+++ b/Project Concept.docx
@@ -11,7 +11,11 @@
         <w:t>BEYOND EXCEL - Project Conceptualization and Planning</w:t>
       </w:r>
     </w:p>
-    <w:p/>
+    <w:p>
+      <w:r>
+        <w:t>https://github.com/NicolaM3365/ReviewProjects15_07_23</w:t>
+      </w:r>
+    </w:p>
     <w:p>
       <w:r>
         <w:rPr>
@@ -66,7 +70,7 @@
     <w:p>
       <w:r>
         <w:pict w14:anchorId="388D99EC">
-          <v:rect id="_x0000_i1026" style="width:0;height:0" o:hralign="center" o:hrstd="t" o:hrnoshade="t" o:hr="t" fillcolor="#374151" stroked="f"/>
+          <v:rect id="_x0000_i1025" style="width:0;height:0" o:hralign="center" o:hrstd="t" o:hrnoshade="t" o:hr="t" fillcolor="#374151" stroked="f"/>
         </w:pict>
       </w:r>
     </w:p>
@@ -413,7 +417,7 @@
     <w:p>
       <w:r>
         <w:pict w14:anchorId="2B56BC2A">
-          <v:rect id="_x0000_i1027" style="width:0;height:0" o:hralign="center" o:hrstd="t" o:hrnoshade="t" o:hr="t" fillcolor="#374151" stroked="f"/>
+          <v:rect id="_x0000_i1026" style="width:0;height:0" o:hralign="center" o:hrstd="t" o:hrnoshade="t" o:hr="t" fillcolor="#374151" stroked="f"/>
         </w:pict>
       </w:r>
     </w:p>

</xml_diff>